<commit_message>
Eltern-Mithilfe-Liste und Rollenliste implementiert
Listen-Templates für Absenzenlisten überarbeitet

Alle Listen: Initiale Auswahl und initialer Titel verbessert
</commit_message>
<xml_diff>
--- a/Listen-Templates/2014_2015/Semester_2/Absenzenliste-Template_2014_2015_2_Di.docx
+++ b/Listen-Templates/2014_2015/Semester_2/Absenzenliste-Template_2014_2015_2_Di.docx
@@ -36,31 +36,6 @@
           <w:sz w:val="28"/>
           <w:szCs w:val="28"/>
         </w:rPr>
-        <w:t>Titel</w:t>
-      </w:r>
-    </w:p>
-    <w:p>
-      <w:pPr>
-        <w:pStyle w:val="KeinLeerraum"/>
-        <w:rPr>
-          <w:sz w:val="28"/>
-          <w:szCs w:val="28"/>
-        </w:rPr>
-      </w:pPr>
-      <w:proofErr w:type="spellStart"/>
-      <w:r>
-        <w:rPr>
-          <w:sz w:val="28"/>
-          <w:szCs w:val="28"/>
-        </w:rPr>
-        <w:t>Absenzenliste</w:t>
-      </w:r>
-      <w:proofErr w:type="spellEnd"/>
-      <w:r>
-        <w:rPr>
-          <w:sz w:val="28"/>
-          <w:szCs w:val="28"/>
-        </w:rPr>
         <w:tab/>
       </w:r>
       <w:r>
@@ -69,34 +44,7 @@
           <w:szCs w:val="28"/>
         </w:rPr>
         <w:tab/>
-      </w:r>
-      <w:r>
-        <w:rPr>
-          <w:sz w:val="28"/>
-          <w:szCs w:val="28"/>
-        </w:rPr>
-        <w:tab/>
-      </w:r>
-      <w:r>
-        <w:rPr>
-          <w:sz w:val="28"/>
-          <w:szCs w:val="28"/>
-        </w:rPr>
-        <w:tab/>
-      </w:r>
-      <w:r>
-        <w:rPr>
-          <w:sz w:val="28"/>
-          <w:szCs w:val="28"/>
-        </w:rPr>
-        <w:tab/>
-      </w:r>
-      <w:r>
-        <w:rPr>
-          <w:sz w:val="28"/>
-          <w:szCs w:val="28"/>
-        </w:rPr>
-        <w:tab/>
+        <w:t xml:space="preserve">  </w:t>
       </w:r>
       <w:r>
         <w:rPr>
@@ -127,6 +75,18 @@
           <w:sz w:val="28"/>
           <w:szCs w:val="28"/>
         </w:rPr>
+      </w:pPr>
+      <w:r>
+        <w:rPr>
+          <w:sz w:val="28"/>
+          <w:szCs w:val="28"/>
+        </w:rPr>
+        <w:t>Titel</w:t>
+      </w:r>
+    </w:p>
+    <w:p>
+      <w:pPr>
+        <w:pStyle w:val="KeinLeerraum"/>
       </w:pPr>
     </w:p>
     <w:p>
@@ -179,7 +139,7 @@
       </w:tblGrid>
       <w:tr>
         <w:trPr>
-          <w:trHeight w:val="454"/>
+          <w:trHeight w:val="510"/>
         </w:trPr>
         <w:tc>
           <w:tcPr>
@@ -426,7 +386,7 @@
       </w:tr>
       <w:tr>
         <w:trPr>
-          <w:trHeight w:val="454"/>
+          <w:trHeight w:val="510"/>
         </w:trPr>
         <w:tc>
           <w:tcPr>
@@ -521,21 +481,12 @@
                 <w:szCs w:val="20"/>
               </w:rPr>
             </w:pPr>
-            <w:proofErr w:type="spellStart"/>
-            <w:r>
-              <w:rPr>
-                <w:sz w:val="20"/>
-                <w:szCs w:val="20"/>
-              </w:rPr>
-              <w:t>Geb.Dat</w:t>
-            </w:r>
-            <w:proofErr w:type="spellEnd"/>
-            <w:r>
-              <w:rPr>
-                <w:sz w:val="20"/>
-                <w:szCs w:val="20"/>
-              </w:rPr>
-              <w:t>.</w:t>
+            <w:r>
+              <w:rPr>
+                <w:sz w:val="20"/>
+                <w:szCs w:val="20"/>
+              </w:rPr>
+              <w:t>Geb.Dat.</w:t>
             </w:r>
           </w:p>
         </w:tc>
@@ -1477,7 +1428,7 @@
       </w:tr>
       <w:tr>
         <w:trPr>
-          <w:trHeight w:val="454"/>
+          <w:trHeight w:val="510"/>
         </w:trPr>
         <w:tc>
           <w:tcPr>
@@ -2291,7 +2242,7 @@
       </w:tr>
       <w:tr>
         <w:trPr>
-          <w:trHeight w:val="454"/>
+          <w:trHeight w:val="510"/>
         </w:trPr>
         <w:tc>
           <w:tcPr>
@@ -3095,7 +3046,7 @@
       </w:tr>
       <w:tr>
         <w:trPr>
-          <w:trHeight w:val="454"/>
+          <w:trHeight w:val="510"/>
         </w:trPr>
         <w:tc>
           <w:tcPr>
@@ -3899,7 +3850,7 @@
       </w:tr>
       <w:tr>
         <w:trPr>
-          <w:trHeight w:val="454"/>
+          <w:trHeight w:val="510"/>
         </w:trPr>
         <w:tc>
           <w:tcPr>
@@ -4703,7 +4654,7 @@
       </w:tr>
       <w:tr>
         <w:trPr>
-          <w:trHeight w:val="454"/>
+          <w:trHeight w:val="510"/>
         </w:trPr>
         <w:tc>
           <w:tcPr>
@@ -5507,7 +5458,7 @@
       </w:tr>
       <w:tr>
         <w:trPr>
-          <w:trHeight w:val="454"/>
+          <w:trHeight w:val="510"/>
         </w:trPr>
         <w:tc>
           <w:tcPr>
@@ -6311,7 +6262,7 @@
       </w:tr>
       <w:tr>
         <w:trPr>
-          <w:trHeight w:val="454"/>
+          <w:trHeight w:val="510"/>
         </w:trPr>
         <w:tc>
           <w:tcPr>
@@ -7115,7 +7066,7 @@
       </w:tr>
       <w:tr>
         <w:trPr>
-          <w:trHeight w:val="454"/>
+          <w:trHeight w:val="510"/>
         </w:trPr>
         <w:tc>
           <w:tcPr>
@@ -7919,7 +7870,7 @@
       </w:tr>
       <w:tr>
         <w:trPr>
-          <w:trHeight w:val="454"/>
+          <w:trHeight w:val="510"/>
         </w:trPr>
         <w:tc>
           <w:tcPr>
@@ -8723,7 +8674,7 @@
       </w:tr>
       <w:tr>
         <w:trPr>
-          <w:trHeight w:val="454"/>
+          <w:trHeight w:val="510"/>
         </w:trPr>
         <w:tc>
           <w:tcPr>
@@ -9527,7 +9478,7 @@
       </w:tr>
       <w:tr>
         <w:trPr>
-          <w:trHeight w:val="454"/>
+          <w:trHeight w:val="510"/>
         </w:trPr>
         <w:tc>
           <w:tcPr>
@@ -10331,7 +10282,7 @@
       </w:tr>
       <w:tr>
         <w:trPr>
-          <w:trHeight w:val="454"/>
+          <w:trHeight w:val="510"/>
         </w:trPr>
         <w:tc>
           <w:tcPr>
@@ -11135,7 +11086,7 @@
       </w:tr>
       <w:tr>
         <w:trPr>
-          <w:trHeight w:val="454"/>
+          <w:trHeight w:val="510"/>
         </w:trPr>
         <w:tc>
           <w:tcPr>
@@ -11939,7 +11890,7 @@
       </w:tr>
       <w:tr>
         <w:trPr>
-          <w:trHeight w:val="454"/>
+          <w:trHeight w:val="510"/>
         </w:trPr>
         <w:tc>
           <w:tcPr>
@@ -12743,7 +12694,7 @@
       </w:tr>
       <w:tr>
         <w:trPr>
-          <w:trHeight w:val="454"/>
+          <w:trHeight w:val="510"/>
         </w:trPr>
         <w:tc>
           <w:tcPr>
@@ -13547,7 +13498,7 @@
       </w:tr>
       <w:tr>
         <w:trPr>
-          <w:trHeight w:val="454"/>
+          <w:trHeight w:val="510"/>
         </w:trPr>
         <w:tc>
           <w:tcPr>
@@ -14351,7 +14302,7 @@
       </w:tr>
       <w:tr>
         <w:trPr>
-          <w:trHeight w:val="454"/>
+          <w:trHeight w:val="510"/>
         </w:trPr>
         <w:tc>
           <w:tcPr>
@@ -15155,7 +15106,7 @@
       </w:tr>
       <w:tr>
         <w:trPr>
-          <w:trHeight w:val="454"/>
+          <w:trHeight w:val="510"/>
         </w:trPr>
         <w:tc>
           <w:tcPr>
@@ -15959,7 +15910,7 @@
       </w:tr>
       <w:tr>
         <w:trPr>
-          <w:trHeight w:val="454"/>
+          <w:trHeight w:val="510"/>
         </w:trPr>
         <w:tc>
           <w:tcPr>
@@ -16763,7 +16714,7 @@
       </w:tr>
       <w:tr>
         <w:trPr>
-          <w:trHeight w:val="454"/>
+          <w:trHeight w:val="510"/>
         </w:trPr>
         <w:tc>
           <w:tcPr>
@@ -17567,7 +17518,7 @@
       </w:tr>
       <w:tr>
         <w:trPr>
-          <w:trHeight w:val="454"/>
+          <w:trHeight w:val="510"/>
         </w:trPr>
         <w:tc>
           <w:tcPr>
@@ -18371,7 +18322,7 @@
       </w:tr>
       <w:tr>
         <w:trPr>
-          <w:trHeight w:val="454"/>
+          <w:trHeight w:val="510"/>
         </w:trPr>
         <w:tc>
           <w:tcPr>
@@ -19175,7 +19126,7 @@
       </w:tr>
       <w:tr>
         <w:trPr>
-          <w:trHeight w:val="454"/>
+          <w:trHeight w:val="510"/>
         </w:trPr>
         <w:tc>
           <w:tcPr>
@@ -19961,1735 +19912,6 @@
           <w:tcPr>
             <w:tcW w:w="236" w:type="dxa"/>
             <w:tcBorders>
-              <w:bottom w:val="single" w:sz="4" w:space="0" w:color="auto"/>
-              <w:right w:val="single" w:sz="12" w:space="0" w:color="auto"/>
-            </w:tcBorders>
-            <w:tcMar>
-              <w:left w:w="0" w:type="dxa"/>
-              <w:right w:w="0" w:type="dxa"/>
-            </w:tcMar>
-            <w:vAlign w:val="center"/>
-          </w:tcPr>
-          <w:p>
-            <w:pPr>
-              <w:jc w:val="center"/>
-              <w:rPr>
-                <w:sz w:val="20"/>
-                <w:szCs w:val="20"/>
-              </w:rPr>
-            </w:pPr>
-            <w:r>
-              <w:rPr>
-                <w:sz w:val="20"/>
-                <w:szCs w:val="20"/>
-              </w:rPr>
-              <w:t>F</w:t>
-            </w:r>
-          </w:p>
-        </w:tc>
-      </w:tr>
-      <w:tr>
-        <w:trPr>
-          <w:trHeight w:val="454"/>
-        </w:trPr>
-        <w:tc>
-          <w:tcPr>
-            <w:tcW w:w="340" w:type="dxa"/>
-            <w:tcMar>
-              <w:left w:w="0" w:type="dxa"/>
-              <w:right w:w="0" w:type="dxa"/>
-            </w:tcMar>
-            <w:vAlign w:val="center"/>
-          </w:tcPr>
-          <w:p>
-            <w:pPr>
-              <w:jc w:val="center"/>
-              <w:rPr>
-                <w:sz w:val="20"/>
-                <w:szCs w:val="20"/>
-              </w:rPr>
-            </w:pPr>
-            <w:r>
-              <w:rPr>
-                <w:sz w:val="20"/>
-                <w:szCs w:val="20"/>
-              </w:rPr>
-              <w:t>I24</w:t>
-            </w:r>
-          </w:p>
-        </w:tc>
-        <w:tc>
-          <w:tcPr>
-            <w:tcW w:w="1418" w:type="dxa"/>
-            <w:tcBorders>
-              <w:bottom w:val="single" w:sz="4" w:space="0" w:color="auto"/>
-              <w:right w:val="nil"/>
-            </w:tcBorders>
-            <w:vAlign w:val="center"/>
-          </w:tcPr>
-          <w:p>
-            <w:pPr>
-              <w:rPr>
-                <w:sz w:val="20"/>
-                <w:szCs w:val="20"/>
-              </w:rPr>
-            </w:pPr>
-            <w:r>
-              <w:rPr>
-                <w:sz w:val="20"/>
-                <w:szCs w:val="20"/>
-              </w:rPr>
-              <w:t>NameS24</w:t>
-            </w:r>
-          </w:p>
-        </w:tc>
-        <w:tc>
-          <w:tcPr>
-            <w:tcW w:w="1418" w:type="dxa"/>
-            <w:tcBorders>
-              <w:left w:val="nil"/>
-              <w:bottom w:val="single" w:sz="4" w:space="0" w:color="auto"/>
-            </w:tcBorders>
-            <w:vAlign w:val="center"/>
-          </w:tcPr>
-          <w:p>
-            <w:pPr>
-              <w:rPr>
-                <w:sz w:val="20"/>
-                <w:szCs w:val="20"/>
-              </w:rPr>
-            </w:pPr>
-            <w:r>
-              <w:rPr>
-                <w:sz w:val="20"/>
-                <w:szCs w:val="20"/>
-              </w:rPr>
-              <w:t>VornameS24</w:t>
-            </w:r>
-          </w:p>
-        </w:tc>
-        <w:tc>
-          <w:tcPr>
-            <w:tcW w:w="1021" w:type="dxa"/>
-            <w:tcBorders>
-              <w:right w:val="single" w:sz="12" w:space="0" w:color="auto"/>
-            </w:tcBorders>
-            <w:vAlign w:val="center"/>
-          </w:tcPr>
-          <w:p>
-            <w:pPr>
-              <w:jc w:val="center"/>
-              <w:rPr>
-                <w:sz w:val="20"/>
-                <w:szCs w:val="20"/>
-              </w:rPr>
-            </w:pPr>
-            <w:r>
-              <w:rPr>
-                <w:sz w:val="20"/>
-                <w:szCs w:val="20"/>
-              </w:rPr>
-              <w:t>GebS24</w:t>
-            </w:r>
-          </w:p>
-        </w:tc>
-        <w:tc>
-          <w:tcPr>
-            <w:tcW w:w="236" w:type="dxa"/>
-            <w:tcBorders>
-              <w:top w:val="single" w:sz="4" w:space="0" w:color="auto"/>
-              <w:left w:val="single" w:sz="12" w:space="0" w:color="auto"/>
-              <w:bottom w:val="single" w:sz="4" w:space="0" w:color="auto"/>
-              <w:right w:val="single" w:sz="4" w:space="0" w:color="auto"/>
-            </w:tcBorders>
-            <w:tcMar>
-              <w:left w:w="6" w:type="dxa"/>
-              <w:right w:w="6" w:type="dxa"/>
-            </w:tcMar>
-            <w:vAlign w:val="center"/>
-          </w:tcPr>
-          <w:p>
-            <w:pPr>
-              <w:jc w:val="center"/>
-            </w:pPr>
-            <w:r>
-              <w:rPr>
-                <w:sz w:val="20"/>
-                <w:szCs w:val="20"/>
-              </w:rPr>
-              <w:t>F</w:t>
-            </w:r>
-          </w:p>
-        </w:tc>
-        <w:tc>
-          <w:tcPr>
-            <w:tcW w:w="236" w:type="dxa"/>
-            <w:tcBorders>
-              <w:top w:val="single" w:sz="4" w:space="0" w:color="auto"/>
-              <w:left w:val="single" w:sz="4" w:space="0" w:color="auto"/>
-              <w:bottom w:val="single" w:sz="4" w:space="0" w:color="auto"/>
-              <w:right w:val="single" w:sz="4" w:space="0" w:color="auto"/>
-            </w:tcBorders>
-            <w:tcMar>
-              <w:left w:w="6" w:type="dxa"/>
-              <w:right w:w="6" w:type="dxa"/>
-            </w:tcMar>
-            <w:vAlign w:val="center"/>
-          </w:tcPr>
-          <w:p>
-            <w:pPr>
-              <w:jc w:val="center"/>
-            </w:pPr>
-            <w:r>
-              <w:rPr>
-                <w:sz w:val="20"/>
-                <w:szCs w:val="20"/>
-              </w:rPr>
-              <w:t>F</w:t>
-            </w:r>
-          </w:p>
-        </w:tc>
-        <w:tc>
-          <w:tcPr>
-            <w:tcW w:w="236" w:type="dxa"/>
-            <w:tcBorders>
-              <w:top w:val="single" w:sz="4" w:space="0" w:color="auto"/>
-              <w:left w:val="single" w:sz="4" w:space="0" w:color="auto"/>
-              <w:bottom w:val="single" w:sz="4" w:space="0" w:color="auto"/>
-              <w:right w:val="single" w:sz="4" w:space="0" w:color="auto"/>
-            </w:tcBorders>
-            <w:tcMar>
-              <w:left w:w="6" w:type="dxa"/>
-              <w:right w:w="6" w:type="dxa"/>
-            </w:tcMar>
-            <w:vAlign w:val="center"/>
-          </w:tcPr>
-          <w:p>
-            <w:pPr>
-              <w:jc w:val="center"/>
-              <w:rPr>
-                <w:sz w:val="20"/>
-                <w:szCs w:val="20"/>
-              </w:rPr>
-            </w:pPr>
-          </w:p>
-        </w:tc>
-        <w:tc>
-          <w:tcPr>
-            <w:tcW w:w="236" w:type="dxa"/>
-            <w:tcBorders>
-              <w:top w:val="single" w:sz="4" w:space="0" w:color="auto"/>
-              <w:left w:val="single" w:sz="4" w:space="0" w:color="auto"/>
-              <w:bottom w:val="single" w:sz="4" w:space="0" w:color="auto"/>
-              <w:right w:val="single" w:sz="4" w:space="0" w:color="auto"/>
-            </w:tcBorders>
-            <w:tcMar>
-              <w:left w:w="6" w:type="dxa"/>
-              <w:right w:w="6" w:type="dxa"/>
-            </w:tcMar>
-            <w:vAlign w:val="center"/>
-          </w:tcPr>
-          <w:p>
-            <w:pPr>
-              <w:jc w:val="center"/>
-              <w:rPr>
-                <w:sz w:val="20"/>
-                <w:szCs w:val="20"/>
-              </w:rPr>
-            </w:pPr>
-            <w:r>
-              <w:rPr>
-                <w:sz w:val="20"/>
-                <w:szCs w:val="20"/>
-              </w:rPr>
-              <w:t>X</w:t>
-            </w:r>
-          </w:p>
-        </w:tc>
-        <w:tc>
-          <w:tcPr>
-            <w:tcW w:w="236" w:type="dxa"/>
-            <w:tcBorders>
-              <w:top w:val="single" w:sz="4" w:space="0" w:color="auto"/>
-              <w:left w:val="single" w:sz="4" w:space="0" w:color="auto"/>
-              <w:bottom w:val="single" w:sz="4" w:space="0" w:color="auto"/>
-              <w:right w:val="single" w:sz="12" w:space="0" w:color="auto"/>
-            </w:tcBorders>
-            <w:tcMar>
-              <w:left w:w="6" w:type="dxa"/>
-              <w:right w:w="6" w:type="dxa"/>
-            </w:tcMar>
-            <w:vAlign w:val="center"/>
-          </w:tcPr>
-          <w:p>
-            <w:pPr>
-              <w:jc w:val="center"/>
-              <w:rPr>
-                <w:sz w:val="20"/>
-                <w:szCs w:val="20"/>
-              </w:rPr>
-            </w:pPr>
-            <w:r>
-              <w:rPr>
-                <w:sz w:val="20"/>
-                <w:szCs w:val="20"/>
-              </w:rPr>
-              <w:t>X</w:t>
-            </w:r>
-          </w:p>
-        </w:tc>
-        <w:tc>
-          <w:tcPr>
-            <w:tcW w:w="236" w:type="dxa"/>
-            <w:tcBorders>
-              <w:left w:val="single" w:sz="12" w:space="0" w:color="auto"/>
-              <w:bottom w:val="single" w:sz="4" w:space="0" w:color="auto"/>
-            </w:tcBorders>
-            <w:tcMar>
-              <w:left w:w="6" w:type="dxa"/>
-              <w:right w:w="6" w:type="dxa"/>
-            </w:tcMar>
-            <w:vAlign w:val="center"/>
-          </w:tcPr>
-          <w:p>
-            <w:pPr>
-              <w:jc w:val="center"/>
-              <w:rPr>
-                <w:sz w:val="20"/>
-                <w:szCs w:val="20"/>
-              </w:rPr>
-            </w:pPr>
-          </w:p>
-        </w:tc>
-        <w:tc>
-          <w:tcPr>
-            <w:tcW w:w="236" w:type="dxa"/>
-            <w:tcBorders>
-              <w:bottom w:val="single" w:sz="4" w:space="0" w:color="auto"/>
-            </w:tcBorders>
-            <w:tcMar>
-              <w:left w:w="6" w:type="dxa"/>
-              <w:right w:w="6" w:type="dxa"/>
-            </w:tcMar>
-            <w:vAlign w:val="center"/>
-          </w:tcPr>
-          <w:p>
-            <w:pPr>
-              <w:jc w:val="center"/>
-              <w:rPr>
-                <w:sz w:val="20"/>
-                <w:szCs w:val="20"/>
-              </w:rPr>
-            </w:pPr>
-          </w:p>
-        </w:tc>
-        <w:tc>
-          <w:tcPr>
-            <w:tcW w:w="236" w:type="dxa"/>
-            <w:tcBorders>
-              <w:bottom w:val="single" w:sz="4" w:space="0" w:color="auto"/>
-            </w:tcBorders>
-            <w:tcMar>
-              <w:left w:w="6" w:type="dxa"/>
-              <w:right w:w="6" w:type="dxa"/>
-            </w:tcMar>
-            <w:vAlign w:val="center"/>
-          </w:tcPr>
-          <w:p>
-            <w:pPr>
-              <w:jc w:val="center"/>
-              <w:rPr>
-                <w:sz w:val="20"/>
-                <w:szCs w:val="20"/>
-              </w:rPr>
-            </w:pPr>
-          </w:p>
-        </w:tc>
-        <w:tc>
-          <w:tcPr>
-            <w:tcW w:w="236" w:type="dxa"/>
-            <w:tcBorders>
-              <w:bottom w:val="single" w:sz="4" w:space="0" w:color="auto"/>
-            </w:tcBorders>
-            <w:tcMar>
-              <w:left w:w="6" w:type="dxa"/>
-              <w:right w:w="6" w:type="dxa"/>
-            </w:tcMar>
-            <w:vAlign w:val="center"/>
-          </w:tcPr>
-          <w:p>
-            <w:pPr>
-              <w:jc w:val="center"/>
-              <w:rPr>
-                <w:sz w:val="20"/>
-                <w:szCs w:val="20"/>
-              </w:rPr>
-            </w:pPr>
-          </w:p>
-        </w:tc>
-        <w:tc>
-          <w:tcPr>
-            <w:tcW w:w="236" w:type="dxa"/>
-            <w:tcBorders>
-              <w:bottom w:val="single" w:sz="4" w:space="0" w:color="auto"/>
-              <w:right w:val="single" w:sz="12" w:space="0" w:color="auto"/>
-            </w:tcBorders>
-            <w:tcMar>
-              <w:left w:w="6" w:type="dxa"/>
-              <w:right w:w="6" w:type="dxa"/>
-            </w:tcMar>
-            <w:vAlign w:val="center"/>
-          </w:tcPr>
-          <w:p>
-            <w:pPr>
-              <w:jc w:val="center"/>
-              <w:rPr>
-                <w:sz w:val="20"/>
-                <w:szCs w:val="20"/>
-              </w:rPr>
-            </w:pPr>
-          </w:p>
-        </w:tc>
-        <w:tc>
-          <w:tcPr>
-            <w:tcW w:w="236" w:type="dxa"/>
-            <w:tcBorders>
-              <w:left w:val="single" w:sz="12" w:space="0" w:color="auto"/>
-              <w:bottom w:val="single" w:sz="4" w:space="0" w:color="auto"/>
-            </w:tcBorders>
-            <w:tcMar>
-              <w:left w:w="6" w:type="dxa"/>
-              <w:right w:w="6" w:type="dxa"/>
-            </w:tcMar>
-            <w:vAlign w:val="center"/>
-          </w:tcPr>
-          <w:p>
-            <w:pPr>
-              <w:jc w:val="center"/>
-              <w:rPr>
-                <w:sz w:val="20"/>
-                <w:szCs w:val="20"/>
-              </w:rPr>
-            </w:pPr>
-          </w:p>
-        </w:tc>
-        <w:tc>
-          <w:tcPr>
-            <w:tcW w:w="236" w:type="dxa"/>
-            <w:tcBorders>
-              <w:bottom w:val="single" w:sz="4" w:space="0" w:color="auto"/>
-            </w:tcBorders>
-            <w:tcMar>
-              <w:left w:w="6" w:type="dxa"/>
-              <w:right w:w="6" w:type="dxa"/>
-            </w:tcMar>
-            <w:vAlign w:val="center"/>
-          </w:tcPr>
-          <w:p>
-            <w:pPr>
-              <w:jc w:val="center"/>
-              <w:rPr>
-                <w:sz w:val="20"/>
-                <w:szCs w:val="20"/>
-              </w:rPr>
-            </w:pPr>
-          </w:p>
-        </w:tc>
-        <w:tc>
-          <w:tcPr>
-            <w:tcW w:w="236" w:type="dxa"/>
-            <w:tcBorders>
-              <w:bottom w:val="single" w:sz="4" w:space="0" w:color="auto"/>
-            </w:tcBorders>
-            <w:tcMar>
-              <w:left w:w="6" w:type="dxa"/>
-              <w:right w:w="6" w:type="dxa"/>
-            </w:tcMar>
-            <w:vAlign w:val="center"/>
-          </w:tcPr>
-          <w:p>
-            <w:pPr>
-              <w:jc w:val="center"/>
-            </w:pPr>
-            <w:r>
-              <w:rPr>
-                <w:sz w:val="20"/>
-                <w:szCs w:val="20"/>
-              </w:rPr>
-              <w:t>F</w:t>
-            </w:r>
-          </w:p>
-        </w:tc>
-        <w:tc>
-          <w:tcPr>
-            <w:tcW w:w="236" w:type="dxa"/>
-            <w:tcBorders>
-              <w:bottom w:val="single" w:sz="4" w:space="0" w:color="auto"/>
-            </w:tcBorders>
-            <w:tcMar>
-              <w:left w:w="6" w:type="dxa"/>
-              <w:right w:w="6" w:type="dxa"/>
-            </w:tcMar>
-            <w:vAlign w:val="center"/>
-          </w:tcPr>
-          <w:p>
-            <w:pPr>
-              <w:jc w:val="center"/>
-            </w:pPr>
-            <w:r>
-              <w:rPr>
-                <w:sz w:val="20"/>
-                <w:szCs w:val="20"/>
-              </w:rPr>
-              <w:t>F</w:t>
-            </w:r>
-          </w:p>
-        </w:tc>
-        <w:tc>
-          <w:tcPr>
-            <w:tcW w:w="236" w:type="dxa"/>
-            <w:tcBorders>
-              <w:bottom w:val="single" w:sz="4" w:space="0" w:color="auto"/>
-              <w:right w:val="single" w:sz="12" w:space="0" w:color="auto"/>
-            </w:tcBorders>
-            <w:tcMar>
-              <w:left w:w="6" w:type="dxa"/>
-              <w:right w:w="6" w:type="dxa"/>
-            </w:tcMar>
-            <w:vAlign w:val="center"/>
-          </w:tcPr>
-          <w:p>
-            <w:pPr>
-              <w:jc w:val="center"/>
-              <w:rPr>
-                <w:sz w:val="20"/>
-                <w:szCs w:val="20"/>
-              </w:rPr>
-            </w:pPr>
-            <w:r>
-              <w:rPr>
-                <w:sz w:val="20"/>
-                <w:szCs w:val="20"/>
-              </w:rPr>
-              <w:t>X</w:t>
-            </w:r>
-          </w:p>
-        </w:tc>
-        <w:tc>
-          <w:tcPr>
-            <w:tcW w:w="236" w:type="dxa"/>
-            <w:tcBorders>
-              <w:left w:val="single" w:sz="12" w:space="0" w:color="auto"/>
-              <w:bottom w:val="single" w:sz="4" w:space="0" w:color="auto"/>
-            </w:tcBorders>
-            <w:tcMar>
-              <w:left w:w="6" w:type="dxa"/>
-              <w:right w:w="6" w:type="dxa"/>
-            </w:tcMar>
-            <w:vAlign w:val="center"/>
-          </w:tcPr>
-          <w:p>
-            <w:pPr>
-              <w:jc w:val="center"/>
-              <w:rPr>
-                <w:sz w:val="20"/>
-                <w:szCs w:val="20"/>
-              </w:rPr>
-            </w:pPr>
-          </w:p>
-        </w:tc>
-        <w:tc>
-          <w:tcPr>
-            <w:tcW w:w="236" w:type="dxa"/>
-            <w:tcBorders>
-              <w:bottom w:val="single" w:sz="4" w:space="0" w:color="auto"/>
-            </w:tcBorders>
-            <w:tcMar>
-              <w:left w:w="6" w:type="dxa"/>
-              <w:right w:w="6" w:type="dxa"/>
-            </w:tcMar>
-            <w:vAlign w:val="center"/>
-          </w:tcPr>
-          <w:p>
-            <w:pPr>
-              <w:jc w:val="center"/>
-              <w:rPr>
-                <w:sz w:val="20"/>
-                <w:szCs w:val="20"/>
-              </w:rPr>
-            </w:pPr>
-          </w:p>
-        </w:tc>
-        <w:tc>
-          <w:tcPr>
-            <w:tcW w:w="236" w:type="dxa"/>
-            <w:tcBorders>
-              <w:bottom w:val="single" w:sz="4" w:space="0" w:color="auto"/>
-            </w:tcBorders>
-            <w:tcMar>
-              <w:left w:w="0" w:type="dxa"/>
-              <w:right w:w="0" w:type="dxa"/>
-            </w:tcMar>
-            <w:vAlign w:val="center"/>
-          </w:tcPr>
-          <w:p>
-            <w:pPr>
-              <w:jc w:val="center"/>
-              <w:rPr>
-                <w:sz w:val="20"/>
-                <w:szCs w:val="20"/>
-              </w:rPr>
-            </w:pPr>
-          </w:p>
-        </w:tc>
-        <w:tc>
-          <w:tcPr>
-            <w:tcW w:w="236" w:type="dxa"/>
-            <w:tcBorders>
-              <w:bottom w:val="single" w:sz="4" w:space="0" w:color="auto"/>
-            </w:tcBorders>
-            <w:tcMar>
-              <w:left w:w="0" w:type="dxa"/>
-              <w:right w:w="0" w:type="dxa"/>
-            </w:tcMar>
-            <w:vAlign w:val="center"/>
-          </w:tcPr>
-          <w:p>
-            <w:pPr>
-              <w:jc w:val="center"/>
-              <w:rPr>
-                <w:sz w:val="20"/>
-                <w:szCs w:val="20"/>
-              </w:rPr>
-            </w:pPr>
-          </w:p>
-        </w:tc>
-        <w:tc>
-          <w:tcPr>
-            <w:tcW w:w="236" w:type="dxa"/>
-            <w:tcBorders>
-              <w:bottom w:val="single" w:sz="4" w:space="0" w:color="auto"/>
-              <w:right w:val="single" w:sz="12" w:space="0" w:color="auto"/>
-            </w:tcBorders>
-            <w:tcMar>
-              <w:left w:w="0" w:type="dxa"/>
-              <w:right w:w="0" w:type="dxa"/>
-            </w:tcMar>
-            <w:vAlign w:val="center"/>
-          </w:tcPr>
-          <w:p>
-            <w:pPr>
-              <w:jc w:val="center"/>
-              <w:rPr>
-                <w:sz w:val="20"/>
-                <w:szCs w:val="20"/>
-              </w:rPr>
-            </w:pPr>
-            <w:r>
-              <w:rPr>
-                <w:sz w:val="20"/>
-                <w:szCs w:val="20"/>
-              </w:rPr>
-              <w:t>X</w:t>
-            </w:r>
-          </w:p>
-        </w:tc>
-        <w:tc>
-          <w:tcPr>
-            <w:tcW w:w="236" w:type="dxa"/>
-            <w:tcBorders>
-              <w:left w:val="single" w:sz="12" w:space="0" w:color="auto"/>
-              <w:bottom w:val="single" w:sz="4" w:space="0" w:color="auto"/>
-            </w:tcBorders>
-            <w:tcMar>
-              <w:left w:w="0" w:type="dxa"/>
-              <w:right w:w="0" w:type="dxa"/>
-            </w:tcMar>
-            <w:vAlign w:val="center"/>
-          </w:tcPr>
-          <w:p>
-            <w:pPr>
-              <w:jc w:val="center"/>
-              <w:rPr>
-                <w:sz w:val="20"/>
-                <w:szCs w:val="20"/>
-              </w:rPr>
-            </w:pPr>
-          </w:p>
-        </w:tc>
-        <w:tc>
-          <w:tcPr>
-            <w:tcW w:w="236" w:type="dxa"/>
-            <w:tcBorders>
-              <w:bottom w:val="single" w:sz="4" w:space="0" w:color="auto"/>
-            </w:tcBorders>
-            <w:tcMar>
-              <w:left w:w="0" w:type="dxa"/>
-              <w:right w:w="0" w:type="dxa"/>
-            </w:tcMar>
-            <w:vAlign w:val="center"/>
-          </w:tcPr>
-          <w:p>
-            <w:pPr>
-              <w:jc w:val="center"/>
-              <w:rPr>
-                <w:sz w:val="20"/>
-                <w:szCs w:val="20"/>
-              </w:rPr>
-            </w:pPr>
-          </w:p>
-        </w:tc>
-        <w:tc>
-          <w:tcPr>
-            <w:tcW w:w="236" w:type="dxa"/>
-            <w:tcBorders>
-              <w:bottom w:val="single" w:sz="4" w:space="0" w:color="auto"/>
-            </w:tcBorders>
-            <w:tcMar>
-              <w:left w:w="0" w:type="dxa"/>
-              <w:right w:w="0" w:type="dxa"/>
-            </w:tcMar>
-            <w:vAlign w:val="center"/>
-          </w:tcPr>
-          <w:p>
-            <w:pPr>
-              <w:jc w:val="center"/>
-              <w:rPr>
-                <w:sz w:val="20"/>
-                <w:szCs w:val="20"/>
-              </w:rPr>
-            </w:pPr>
-          </w:p>
-        </w:tc>
-        <w:tc>
-          <w:tcPr>
-            <w:tcW w:w="236" w:type="dxa"/>
-            <w:tcBorders>
-              <w:bottom w:val="single" w:sz="4" w:space="0" w:color="auto"/>
-            </w:tcBorders>
-            <w:tcMar>
-              <w:left w:w="0" w:type="dxa"/>
-              <w:right w:w="0" w:type="dxa"/>
-            </w:tcMar>
-            <w:vAlign w:val="center"/>
-          </w:tcPr>
-          <w:p>
-            <w:pPr>
-              <w:jc w:val="center"/>
-              <w:rPr>
-                <w:sz w:val="20"/>
-                <w:szCs w:val="20"/>
-              </w:rPr>
-            </w:pPr>
-          </w:p>
-        </w:tc>
-        <w:tc>
-          <w:tcPr>
-            <w:tcW w:w="236" w:type="dxa"/>
-            <w:tcBorders>
-              <w:bottom w:val="single" w:sz="4" w:space="0" w:color="auto"/>
-              <w:right w:val="single" w:sz="12" w:space="0" w:color="auto"/>
-            </w:tcBorders>
-            <w:tcMar>
-              <w:left w:w="0" w:type="dxa"/>
-              <w:right w:w="0" w:type="dxa"/>
-            </w:tcMar>
-            <w:vAlign w:val="center"/>
-          </w:tcPr>
-          <w:p>
-            <w:pPr>
-              <w:jc w:val="center"/>
-              <w:rPr>
-                <w:sz w:val="20"/>
-                <w:szCs w:val="20"/>
-              </w:rPr>
-            </w:pPr>
-          </w:p>
-        </w:tc>
-        <w:tc>
-          <w:tcPr>
-            <w:tcW w:w="236" w:type="dxa"/>
-            <w:tcBorders>
-              <w:left w:val="single" w:sz="12" w:space="0" w:color="auto"/>
-              <w:bottom w:val="single" w:sz="4" w:space="0" w:color="auto"/>
-            </w:tcBorders>
-            <w:tcMar>
-              <w:left w:w="0" w:type="dxa"/>
-              <w:right w:w="0" w:type="dxa"/>
-            </w:tcMar>
-            <w:vAlign w:val="center"/>
-          </w:tcPr>
-          <w:p>
-            <w:pPr>
-              <w:jc w:val="center"/>
-              <w:rPr>
-                <w:sz w:val="20"/>
-                <w:szCs w:val="20"/>
-              </w:rPr>
-            </w:pPr>
-          </w:p>
-        </w:tc>
-        <w:tc>
-          <w:tcPr>
-            <w:tcW w:w="236" w:type="dxa"/>
-            <w:tcBorders>
-              <w:bottom w:val="single" w:sz="4" w:space="0" w:color="auto"/>
-            </w:tcBorders>
-            <w:tcMar>
-              <w:left w:w="0" w:type="dxa"/>
-              <w:right w:w="0" w:type="dxa"/>
-            </w:tcMar>
-            <w:vAlign w:val="center"/>
-          </w:tcPr>
-          <w:p>
-            <w:pPr>
-              <w:jc w:val="center"/>
-              <w:rPr>
-                <w:sz w:val="20"/>
-                <w:szCs w:val="20"/>
-              </w:rPr>
-            </w:pPr>
-            <w:r>
-              <w:rPr>
-                <w:sz w:val="20"/>
-                <w:szCs w:val="20"/>
-              </w:rPr>
-              <w:t>F</w:t>
-            </w:r>
-          </w:p>
-        </w:tc>
-        <w:tc>
-          <w:tcPr>
-            <w:tcW w:w="236" w:type="dxa"/>
-            <w:tcBorders>
-              <w:bottom w:val="single" w:sz="4" w:space="0" w:color="auto"/>
-            </w:tcBorders>
-            <w:tcMar>
-              <w:left w:w="0" w:type="dxa"/>
-              <w:right w:w="0" w:type="dxa"/>
-            </w:tcMar>
-            <w:vAlign w:val="center"/>
-          </w:tcPr>
-          <w:p>
-            <w:pPr>
-              <w:jc w:val="center"/>
-              <w:rPr>
-                <w:sz w:val="20"/>
-                <w:szCs w:val="20"/>
-              </w:rPr>
-            </w:pPr>
-            <w:r>
-              <w:rPr>
-                <w:sz w:val="20"/>
-                <w:szCs w:val="20"/>
-              </w:rPr>
-              <w:t>F</w:t>
-            </w:r>
-          </w:p>
-        </w:tc>
-        <w:tc>
-          <w:tcPr>
-            <w:tcW w:w="236" w:type="dxa"/>
-            <w:tcBorders>
-              <w:bottom w:val="single" w:sz="4" w:space="0" w:color="auto"/>
-            </w:tcBorders>
-            <w:tcMar>
-              <w:left w:w="0" w:type="dxa"/>
-              <w:right w:w="0" w:type="dxa"/>
-            </w:tcMar>
-            <w:vAlign w:val="center"/>
-          </w:tcPr>
-          <w:p>
-            <w:pPr>
-              <w:jc w:val="center"/>
-              <w:rPr>
-                <w:sz w:val="20"/>
-                <w:szCs w:val="20"/>
-              </w:rPr>
-            </w:pPr>
-            <w:r>
-              <w:rPr>
-                <w:sz w:val="20"/>
-                <w:szCs w:val="20"/>
-              </w:rPr>
-              <w:t>F</w:t>
-            </w:r>
-          </w:p>
-        </w:tc>
-        <w:tc>
-          <w:tcPr>
-            <w:tcW w:w="236" w:type="dxa"/>
-            <w:tcBorders>
-              <w:bottom w:val="single" w:sz="4" w:space="0" w:color="auto"/>
-              <w:right w:val="single" w:sz="12" w:space="0" w:color="auto"/>
-            </w:tcBorders>
-            <w:tcMar>
-              <w:left w:w="0" w:type="dxa"/>
-              <w:right w:w="0" w:type="dxa"/>
-            </w:tcMar>
-            <w:vAlign w:val="center"/>
-          </w:tcPr>
-          <w:p>
-            <w:pPr>
-              <w:jc w:val="center"/>
-              <w:rPr>
-                <w:sz w:val="20"/>
-                <w:szCs w:val="20"/>
-              </w:rPr>
-            </w:pPr>
-            <w:r>
-              <w:rPr>
-                <w:sz w:val="20"/>
-                <w:szCs w:val="20"/>
-              </w:rPr>
-              <w:t>F</w:t>
-            </w:r>
-          </w:p>
-        </w:tc>
-      </w:tr>
-      <w:tr>
-        <w:trPr>
-          <w:trHeight w:val="454"/>
-        </w:trPr>
-        <w:tc>
-          <w:tcPr>
-            <w:tcW w:w="340" w:type="dxa"/>
-            <w:tcMar>
-              <w:left w:w="0" w:type="dxa"/>
-              <w:right w:w="0" w:type="dxa"/>
-            </w:tcMar>
-            <w:vAlign w:val="center"/>
-          </w:tcPr>
-          <w:p>
-            <w:pPr>
-              <w:jc w:val="center"/>
-              <w:rPr>
-                <w:sz w:val="20"/>
-                <w:szCs w:val="20"/>
-              </w:rPr>
-            </w:pPr>
-            <w:r>
-              <w:rPr>
-                <w:sz w:val="20"/>
-                <w:szCs w:val="20"/>
-              </w:rPr>
-              <w:t>I25</w:t>
-            </w:r>
-          </w:p>
-        </w:tc>
-        <w:tc>
-          <w:tcPr>
-            <w:tcW w:w="1418" w:type="dxa"/>
-            <w:tcBorders>
-              <w:right w:val="nil"/>
-            </w:tcBorders>
-            <w:vAlign w:val="center"/>
-          </w:tcPr>
-          <w:p>
-            <w:pPr>
-              <w:rPr>
-                <w:sz w:val="20"/>
-                <w:szCs w:val="20"/>
-              </w:rPr>
-            </w:pPr>
-            <w:r>
-              <w:rPr>
-                <w:sz w:val="20"/>
-                <w:szCs w:val="20"/>
-              </w:rPr>
-              <w:t>NameS25</w:t>
-            </w:r>
-          </w:p>
-        </w:tc>
-        <w:tc>
-          <w:tcPr>
-            <w:tcW w:w="1418" w:type="dxa"/>
-            <w:tcBorders>
-              <w:left w:val="nil"/>
-            </w:tcBorders>
-            <w:vAlign w:val="center"/>
-          </w:tcPr>
-          <w:p>
-            <w:pPr>
-              <w:rPr>
-                <w:sz w:val="20"/>
-                <w:szCs w:val="20"/>
-              </w:rPr>
-            </w:pPr>
-            <w:r>
-              <w:rPr>
-                <w:sz w:val="20"/>
-                <w:szCs w:val="20"/>
-              </w:rPr>
-              <w:t>VornameS25</w:t>
-            </w:r>
-          </w:p>
-        </w:tc>
-        <w:tc>
-          <w:tcPr>
-            <w:tcW w:w="1021" w:type="dxa"/>
-            <w:tcBorders>
-              <w:right w:val="single" w:sz="12" w:space="0" w:color="auto"/>
-            </w:tcBorders>
-            <w:vAlign w:val="center"/>
-          </w:tcPr>
-          <w:p>
-            <w:pPr>
-              <w:jc w:val="center"/>
-              <w:rPr>
-                <w:sz w:val="20"/>
-                <w:szCs w:val="20"/>
-              </w:rPr>
-            </w:pPr>
-            <w:r>
-              <w:rPr>
-                <w:sz w:val="20"/>
-                <w:szCs w:val="20"/>
-              </w:rPr>
-              <w:t>GebS25</w:t>
-            </w:r>
-          </w:p>
-        </w:tc>
-        <w:tc>
-          <w:tcPr>
-            <w:tcW w:w="236" w:type="dxa"/>
-            <w:tcBorders>
-              <w:top w:val="single" w:sz="4" w:space="0" w:color="auto"/>
-              <w:left w:val="single" w:sz="12" w:space="0" w:color="auto"/>
-              <w:bottom w:val="single" w:sz="4" w:space="0" w:color="auto"/>
-              <w:right w:val="single" w:sz="4" w:space="0" w:color="auto"/>
-            </w:tcBorders>
-            <w:tcMar>
-              <w:left w:w="6" w:type="dxa"/>
-              <w:right w:w="6" w:type="dxa"/>
-            </w:tcMar>
-            <w:vAlign w:val="center"/>
-          </w:tcPr>
-          <w:p>
-            <w:pPr>
-              <w:jc w:val="center"/>
-            </w:pPr>
-            <w:r>
-              <w:rPr>
-                <w:sz w:val="20"/>
-                <w:szCs w:val="20"/>
-              </w:rPr>
-              <w:t>F</w:t>
-            </w:r>
-          </w:p>
-        </w:tc>
-        <w:tc>
-          <w:tcPr>
-            <w:tcW w:w="236" w:type="dxa"/>
-            <w:tcBorders>
-              <w:top w:val="single" w:sz="4" w:space="0" w:color="auto"/>
-              <w:left w:val="single" w:sz="4" w:space="0" w:color="auto"/>
-              <w:bottom w:val="single" w:sz="4" w:space="0" w:color="auto"/>
-              <w:right w:val="single" w:sz="4" w:space="0" w:color="auto"/>
-            </w:tcBorders>
-            <w:tcMar>
-              <w:left w:w="6" w:type="dxa"/>
-              <w:right w:w="6" w:type="dxa"/>
-            </w:tcMar>
-            <w:vAlign w:val="center"/>
-          </w:tcPr>
-          <w:p>
-            <w:pPr>
-              <w:jc w:val="center"/>
-            </w:pPr>
-            <w:r>
-              <w:rPr>
-                <w:sz w:val="20"/>
-                <w:szCs w:val="20"/>
-              </w:rPr>
-              <w:t>F</w:t>
-            </w:r>
-          </w:p>
-        </w:tc>
-        <w:tc>
-          <w:tcPr>
-            <w:tcW w:w="236" w:type="dxa"/>
-            <w:tcBorders>
-              <w:top w:val="single" w:sz="4" w:space="0" w:color="auto"/>
-              <w:left w:val="single" w:sz="4" w:space="0" w:color="auto"/>
-              <w:bottom w:val="single" w:sz="4" w:space="0" w:color="auto"/>
-              <w:right w:val="single" w:sz="4" w:space="0" w:color="auto"/>
-            </w:tcBorders>
-            <w:tcMar>
-              <w:left w:w="6" w:type="dxa"/>
-              <w:right w:w="6" w:type="dxa"/>
-            </w:tcMar>
-            <w:vAlign w:val="center"/>
-          </w:tcPr>
-          <w:p>
-            <w:pPr>
-              <w:jc w:val="center"/>
-              <w:rPr>
-                <w:sz w:val="20"/>
-                <w:szCs w:val="20"/>
-              </w:rPr>
-            </w:pPr>
-          </w:p>
-        </w:tc>
-        <w:tc>
-          <w:tcPr>
-            <w:tcW w:w="236" w:type="dxa"/>
-            <w:tcBorders>
-              <w:top w:val="single" w:sz="4" w:space="0" w:color="auto"/>
-              <w:left w:val="single" w:sz="4" w:space="0" w:color="auto"/>
-              <w:bottom w:val="single" w:sz="4" w:space="0" w:color="auto"/>
-              <w:right w:val="single" w:sz="4" w:space="0" w:color="auto"/>
-            </w:tcBorders>
-            <w:tcMar>
-              <w:left w:w="6" w:type="dxa"/>
-              <w:right w:w="6" w:type="dxa"/>
-            </w:tcMar>
-            <w:vAlign w:val="center"/>
-          </w:tcPr>
-          <w:p>
-            <w:pPr>
-              <w:jc w:val="center"/>
-              <w:rPr>
-                <w:sz w:val="20"/>
-                <w:szCs w:val="20"/>
-              </w:rPr>
-            </w:pPr>
-            <w:r>
-              <w:rPr>
-                <w:sz w:val="20"/>
-                <w:szCs w:val="20"/>
-              </w:rPr>
-              <w:t>X</w:t>
-            </w:r>
-          </w:p>
-        </w:tc>
-        <w:tc>
-          <w:tcPr>
-            <w:tcW w:w="236" w:type="dxa"/>
-            <w:tcBorders>
-              <w:top w:val="single" w:sz="4" w:space="0" w:color="auto"/>
-              <w:left w:val="single" w:sz="4" w:space="0" w:color="auto"/>
-              <w:bottom w:val="single" w:sz="4" w:space="0" w:color="auto"/>
-              <w:right w:val="single" w:sz="12" w:space="0" w:color="auto"/>
-            </w:tcBorders>
-            <w:tcMar>
-              <w:left w:w="6" w:type="dxa"/>
-              <w:right w:w="6" w:type="dxa"/>
-            </w:tcMar>
-            <w:vAlign w:val="center"/>
-          </w:tcPr>
-          <w:p>
-            <w:pPr>
-              <w:jc w:val="center"/>
-              <w:rPr>
-                <w:sz w:val="20"/>
-                <w:szCs w:val="20"/>
-              </w:rPr>
-            </w:pPr>
-            <w:r>
-              <w:rPr>
-                <w:sz w:val="20"/>
-                <w:szCs w:val="20"/>
-              </w:rPr>
-              <w:t>X</w:t>
-            </w:r>
-          </w:p>
-        </w:tc>
-        <w:tc>
-          <w:tcPr>
-            <w:tcW w:w="236" w:type="dxa"/>
-            <w:tcBorders>
-              <w:left w:val="single" w:sz="12" w:space="0" w:color="auto"/>
-              <w:bottom w:val="single" w:sz="4" w:space="0" w:color="auto"/>
-            </w:tcBorders>
-            <w:tcMar>
-              <w:left w:w="6" w:type="dxa"/>
-              <w:right w:w="6" w:type="dxa"/>
-            </w:tcMar>
-            <w:vAlign w:val="center"/>
-          </w:tcPr>
-          <w:p>
-            <w:pPr>
-              <w:jc w:val="center"/>
-              <w:rPr>
-                <w:sz w:val="20"/>
-                <w:szCs w:val="20"/>
-              </w:rPr>
-            </w:pPr>
-          </w:p>
-        </w:tc>
-        <w:tc>
-          <w:tcPr>
-            <w:tcW w:w="236" w:type="dxa"/>
-            <w:tcBorders>
-              <w:bottom w:val="single" w:sz="4" w:space="0" w:color="auto"/>
-            </w:tcBorders>
-            <w:tcMar>
-              <w:left w:w="6" w:type="dxa"/>
-              <w:right w:w="6" w:type="dxa"/>
-            </w:tcMar>
-            <w:vAlign w:val="center"/>
-          </w:tcPr>
-          <w:p>
-            <w:pPr>
-              <w:jc w:val="center"/>
-              <w:rPr>
-                <w:sz w:val="20"/>
-                <w:szCs w:val="20"/>
-              </w:rPr>
-            </w:pPr>
-          </w:p>
-        </w:tc>
-        <w:tc>
-          <w:tcPr>
-            <w:tcW w:w="236" w:type="dxa"/>
-            <w:tcBorders>
-              <w:bottom w:val="single" w:sz="4" w:space="0" w:color="auto"/>
-            </w:tcBorders>
-            <w:tcMar>
-              <w:left w:w="6" w:type="dxa"/>
-              <w:right w:w="6" w:type="dxa"/>
-            </w:tcMar>
-            <w:vAlign w:val="center"/>
-          </w:tcPr>
-          <w:p>
-            <w:pPr>
-              <w:jc w:val="center"/>
-              <w:rPr>
-                <w:sz w:val="20"/>
-                <w:szCs w:val="20"/>
-              </w:rPr>
-            </w:pPr>
-          </w:p>
-        </w:tc>
-        <w:tc>
-          <w:tcPr>
-            <w:tcW w:w="236" w:type="dxa"/>
-            <w:tcBorders>
-              <w:bottom w:val="single" w:sz="4" w:space="0" w:color="auto"/>
-            </w:tcBorders>
-            <w:tcMar>
-              <w:left w:w="6" w:type="dxa"/>
-              <w:right w:w="6" w:type="dxa"/>
-            </w:tcMar>
-            <w:vAlign w:val="center"/>
-          </w:tcPr>
-          <w:p>
-            <w:pPr>
-              <w:jc w:val="center"/>
-              <w:rPr>
-                <w:sz w:val="20"/>
-                <w:szCs w:val="20"/>
-              </w:rPr>
-            </w:pPr>
-          </w:p>
-        </w:tc>
-        <w:tc>
-          <w:tcPr>
-            <w:tcW w:w="236" w:type="dxa"/>
-            <w:tcBorders>
-              <w:bottom w:val="single" w:sz="4" w:space="0" w:color="auto"/>
-              <w:right w:val="single" w:sz="12" w:space="0" w:color="auto"/>
-            </w:tcBorders>
-            <w:tcMar>
-              <w:left w:w="6" w:type="dxa"/>
-              <w:right w:w="6" w:type="dxa"/>
-            </w:tcMar>
-            <w:vAlign w:val="center"/>
-          </w:tcPr>
-          <w:p>
-            <w:pPr>
-              <w:jc w:val="center"/>
-              <w:rPr>
-                <w:sz w:val="20"/>
-                <w:szCs w:val="20"/>
-              </w:rPr>
-            </w:pPr>
-          </w:p>
-        </w:tc>
-        <w:tc>
-          <w:tcPr>
-            <w:tcW w:w="236" w:type="dxa"/>
-            <w:tcBorders>
-              <w:left w:val="single" w:sz="12" w:space="0" w:color="auto"/>
-              <w:bottom w:val="single" w:sz="4" w:space="0" w:color="auto"/>
-            </w:tcBorders>
-            <w:tcMar>
-              <w:left w:w="6" w:type="dxa"/>
-              <w:right w:w="6" w:type="dxa"/>
-            </w:tcMar>
-            <w:vAlign w:val="center"/>
-          </w:tcPr>
-          <w:p>
-            <w:pPr>
-              <w:jc w:val="center"/>
-              <w:rPr>
-                <w:sz w:val="20"/>
-                <w:szCs w:val="20"/>
-              </w:rPr>
-            </w:pPr>
-          </w:p>
-        </w:tc>
-        <w:tc>
-          <w:tcPr>
-            <w:tcW w:w="236" w:type="dxa"/>
-            <w:tcBorders>
-              <w:bottom w:val="single" w:sz="4" w:space="0" w:color="auto"/>
-            </w:tcBorders>
-            <w:tcMar>
-              <w:left w:w="6" w:type="dxa"/>
-              <w:right w:w="6" w:type="dxa"/>
-            </w:tcMar>
-            <w:vAlign w:val="center"/>
-          </w:tcPr>
-          <w:p>
-            <w:pPr>
-              <w:jc w:val="center"/>
-              <w:rPr>
-                <w:sz w:val="20"/>
-                <w:szCs w:val="20"/>
-              </w:rPr>
-            </w:pPr>
-          </w:p>
-        </w:tc>
-        <w:tc>
-          <w:tcPr>
-            <w:tcW w:w="236" w:type="dxa"/>
-            <w:tcBorders>
-              <w:bottom w:val="single" w:sz="4" w:space="0" w:color="auto"/>
-            </w:tcBorders>
-            <w:tcMar>
-              <w:left w:w="6" w:type="dxa"/>
-              <w:right w:w="6" w:type="dxa"/>
-            </w:tcMar>
-            <w:vAlign w:val="center"/>
-          </w:tcPr>
-          <w:p>
-            <w:pPr>
-              <w:jc w:val="center"/>
-            </w:pPr>
-            <w:r>
-              <w:rPr>
-                <w:sz w:val="20"/>
-                <w:szCs w:val="20"/>
-              </w:rPr>
-              <w:t>F</w:t>
-            </w:r>
-          </w:p>
-        </w:tc>
-        <w:tc>
-          <w:tcPr>
-            <w:tcW w:w="236" w:type="dxa"/>
-            <w:tcBorders>
-              <w:bottom w:val="single" w:sz="4" w:space="0" w:color="auto"/>
-            </w:tcBorders>
-            <w:tcMar>
-              <w:left w:w="6" w:type="dxa"/>
-              <w:right w:w="6" w:type="dxa"/>
-            </w:tcMar>
-            <w:vAlign w:val="center"/>
-          </w:tcPr>
-          <w:p>
-            <w:pPr>
-              <w:jc w:val="center"/>
-            </w:pPr>
-            <w:r>
-              <w:rPr>
-                <w:sz w:val="20"/>
-                <w:szCs w:val="20"/>
-              </w:rPr>
-              <w:t>F</w:t>
-            </w:r>
-          </w:p>
-        </w:tc>
-        <w:tc>
-          <w:tcPr>
-            <w:tcW w:w="236" w:type="dxa"/>
-            <w:tcBorders>
-              <w:bottom w:val="single" w:sz="4" w:space="0" w:color="auto"/>
-              <w:right w:val="single" w:sz="12" w:space="0" w:color="auto"/>
-            </w:tcBorders>
-            <w:tcMar>
-              <w:left w:w="6" w:type="dxa"/>
-              <w:right w:w="6" w:type="dxa"/>
-            </w:tcMar>
-            <w:vAlign w:val="center"/>
-          </w:tcPr>
-          <w:p>
-            <w:pPr>
-              <w:jc w:val="center"/>
-              <w:rPr>
-                <w:sz w:val="20"/>
-                <w:szCs w:val="20"/>
-              </w:rPr>
-            </w:pPr>
-            <w:r>
-              <w:rPr>
-                <w:sz w:val="20"/>
-                <w:szCs w:val="20"/>
-              </w:rPr>
-              <w:t>X</w:t>
-            </w:r>
-          </w:p>
-        </w:tc>
-        <w:tc>
-          <w:tcPr>
-            <w:tcW w:w="236" w:type="dxa"/>
-            <w:tcBorders>
-              <w:left w:val="single" w:sz="12" w:space="0" w:color="auto"/>
-              <w:bottom w:val="single" w:sz="4" w:space="0" w:color="auto"/>
-            </w:tcBorders>
-            <w:tcMar>
-              <w:left w:w="6" w:type="dxa"/>
-              <w:right w:w="6" w:type="dxa"/>
-            </w:tcMar>
-            <w:vAlign w:val="center"/>
-          </w:tcPr>
-          <w:p>
-            <w:pPr>
-              <w:jc w:val="center"/>
-              <w:rPr>
-                <w:sz w:val="20"/>
-                <w:szCs w:val="20"/>
-              </w:rPr>
-            </w:pPr>
-          </w:p>
-        </w:tc>
-        <w:tc>
-          <w:tcPr>
-            <w:tcW w:w="236" w:type="dxa"/>
-            <w:tcBorders>
-              <w:bottom w:val="single" w:sz="4" w:space="0" w:color="auto"/>
-            </w:tcBorders>
-            <w:tcMar>
-              <w:left w:w="6" w:type="dxa"/>
-              <w:right w:w="6" w:type="dxa"/>
-            </w:tcMar>
-            <w:vAlign w:val="center"/>
-          </w:tcPr>
-          <w:p>
-            <w:pPr>
-              <w:jc w:val="center"/>
-              <w:rPr>
-                <w:sz w:val="20"/>
-                <w:szCs w:val="20"/>
-              </w:rPr>
-            </w:pPr>
-          </w:p>
-        </w:tc>
-        <w:tc>
-          <w:tcPr>
-            <w:tcW w:w="236" w:type="dxa"/>
-            <w:tcBorders>
-              <w:bottom w:val="single" w:sz="4" w:space="0" w:color="auto"/>
-            </w:tcBorders>
-            <w:tcMar>
-              <w:left w:w="0" w:type="dxa"/>
-              <w:right w:w="0" w:type="dxa"/>
-            </w:tcMar>
-            <w:vAlign w:val="center"/>
-          </w:tcPr>
-          <w:p>
-            <w:pPr>
-              <w:jc w:val="center"/>
-              <w:rPr>
-                <w:sz w:val="20"/>
-                <w:szCs w:val="20"/>
-              </w:rPr>
-            </w:pPr>
-          </w:p>
-        </w:tc>
-        <w:tc>
-          <w:tcPr>
-            <w:tcW w:w="236" w:type="dxa"/>
-            <w:tcBorders>
-              <w:bottom w:val="single" w:sz="4" w:space="0" w:color="auto"/>
-            </w:tcBorders>
-            <w:tcMar>
-              <w:left w:w="0" w:type="dxa"/>
-              <w:right w:w="0" w:type="dxa"/>
-            </w:tcMar>
-            <w:vAlign w:val="center"/>
-          </w:tcPr>
-          <w:p>
-            <w:pPr>
-              <w:jc w:val="center"/>
-              <w:rPr>
-                <w:sz w:val="20"/>
-                <w:szCs w:val="20"/>
-              </w:rPr>
-            </w:pPr>
-          </w:p>
-        </w:tc>
-        <w:tc>
-          <w:tcPr>
-            <w:tcW w:w="236" w:type="dxa"/>
-            <w:tcBorders>
-              <w:bottom w:val="single" w:sz="4" w:space="0" w:color="auto"/>
-              <w:right w:val="single" w:sz="12" w:space="0" w:color="auto"/>
-            </w:tcBorders>
-            <w:tcMar>
-              <w:left w:w="0" w:type="dxa"/>
-              <w:right w:w="0" w:type="dxa"/>
-            </w:tcMar>
-            <w:vAlign w:val="center"/>
-          </w:tcPr>
-          <w:p>
-            <w:pPr>
-              <w:jc w:val="center"/>
-              <w:rPr>
-                <w:sz w:val="20"/>
-                <w:szCs w:val="20"/>
-              </w:rPr>
-            </w:pPr>
-            <w:r>
-              <w:rPr>
-                <w:sz w:val="20"/>
-                <w:szCs w:val="20"/>
-              </w:rPr>
-              <w:t>X</w:t>
-            </w:r>
-          </w:p>
-        </w:tc>
-        <w:tc>
-          <w:tcPr>
-            <w:tcW w:w="236" w:type="dxa"/>
-            <w:tcBorders>
-              <w:left w:val="single" w:sz="12" w:space="0" w:color="auto"/>
-              <w:bottom w:val="single" w:sz="4" w:space="0" w:color="auto"/>
-            </w:tcBorders>
-            <w:tcMar>
-              <w:left w:w="0" w:type="dxa"/>
-              <w:right w:w="0" w:type="dxa"/>
-            </w:tcMar>
-            <w:vAlign w:val="center"/>
-          </w:tcPr>
-          <w:p>
-            <w:pPr>
-              <w:jc w:val="center"/>
-              <w:rPr>
-                <w:sz w:val="20"/>
-                <w:szCs w:val="20"/>
-              </w:rPr>
-            </w:pPr>
-          </w:p>
-        </w:tc>
-        <w:tc>
-          <w:tcPr>
-            <w:tcW w:w="236" w:type="dxa"/>
-            <w:tcBorders>
-              <w:bottom w:val="single" w:sz="4" w:space="0" w:color="auto"/>
-            </w:tcBorders>
-            <w:tcMar>
-              <w:left w:w="0" w:type="dxa"/>
-              <w:right w:w="0" w:type="dxa"/>
-            </w:tcMar>
-            <w:vAlign w:val="center"/>
-          </w:tcPr>
-          <w:p>
-            <w:pPr>
-              <w:jc w:val="center"/>
-              <w:rPr>
-                <w:sz w:val="20"/>
-                <w:szCs w:val="20"/>
-              </w:rPr>
-            </w:pPr>
-          </w:p>
-        </w:tc>
-        <w:tc>
-          <w:tcPr>
-            <w:tcW w:w="236" w:type="dxa"/>
-            <w:tcBorders>
-              <w:bottom w:val="single" w:sz="4" w:space="0" w:color="auto"/>
-            </w:tcBorders>
-            <w:tcMar>
-              <w:left w:w="0" w:type="dxa"/>
-              <w:right w:w="0" w:type="dxa"/>
-            </w:tcMar>
-            <w:vAlign w:val="center"/>
-          </w:tcPr>
-          <w:p>
-            <w:pPr>
-              <w:jc w:val="center"/>
-              <w:rPr>
-                <w:sz w:val="20"/>
-                <w:szCs w:val="20"/>
-              </w:rPr>
-            </w:pPr>
-          </w:p>
-        </w:tc>
-        <w:tc>
-          <w:tcPr>
-            <w:tcW w:w="236" w:type="dxa"/>
-            <w:tcBorders>
-              <w:bottom w:val="single" w:sz="4" w:space="0" w:color="auto"/>
-            </w:tcBorders>
-            <w:tcMar>
-              <w:left w:w="0" w:type="dxa"/>
-              <w:right w:w="0" w:type="dxa"/>
-            </w:tcMar>
-            <w:vAlign w:val="center"/>
-          </w:tcPr>
-          <w:p>
-            <w:pPr>
-              <w:jc w:val="center"/>
-              <w:rPr>
-                <w:sz w:val="20"/>
-                <w:szCs w:val="20"/>
-              </w:rPr>
-            </w:pPr>
-          </w:p>
-        </w:tc>
-        <w:tc>
-          <w:tcPr>
-            <w:tcW w:w="236" w:type="dxa"/>
-            <w:tcBorders>
-              <w:bottom w:val="single" w:sz="4" w:space="0" w:color="auto"/>
-              <w:right w:val="single" w:sz="12" w:space="0" w:color="auto"/>
-            </w:tcBorders>
-            <w:tcMar>
-              <w:left w:w="0" w:type="dxa"/>
-              <w:right w:w="0" w:type="dxa"/>
-            </w:tcMar>
-            <w:vAlign w:val="center"/>
-          </w:tcPr>
-          <w:p>
-            <w:pPr>
-              <w:jc w:val="center"/>
-              <w:rPr>
-                <w:sz w:val="20"/>
-                <w:szCs w:val="20"/>
-              </w:rPr>
-            </w:pPr>
-          </w:p>
-        </w:tc>
-        <w:tc>
-          <w:tcPr>
-            <w:tcW w:w="236" w:type="dxa"/>
-            <w:tcBorders>
-              <w:top w:val="single" w:sz="4" w:space="0" w:color="auto"/>
-              <w:left w:val="single" w:sz="12" w:space="0" w:color="auto"/>
-              <w:bottom w:val="single" w:sz="4" w:space="0" w:color="auto"/>
-              <w:right w:val="single" w:sz="4" w:space="0" w:color="auto"/>
-            </w:tcBorders>
-            <w:tcMar>
-              <w:left w:w="0" w:type="dxa"/>
-              <w:right w:w="0" w:type="dxa"/>
-            </w:tcMar>
-            <w:vAlign w:val="center"/>
-          </w:tcPr>
-          <w:p>
-            <w:pPr>
-              <w:jc w:val="center"/>
-              <w:rPr>
-                <w:sz w:val="20"/>
-                <w:szCs w:val="20"/>
-              </w:rPr>
-            </w:pPr>
-          </w:p>
-        </w:tc>
-        <w:tc>
-          <w:tcPr>
-            <w:tcW w:w="236" w:type="dxa"/>
-            <w:tcBorders>
-              <w:top w:val="single" w:sz="4" w:space="0" w:color="auto"/>
-              <w:left w:val="single" w:sz="4" w:space="0" w:color="auto"/>
-              <w:bottom w:val="single" w:sz="4" w:space="0" w:color="auto"/>
-              <w:right w:val="single" w:sz="4" w:space="0" w:color="auto"/>
-            </w:tcBorders>
-            <w:tcMar>
-              <w:left w:w="0" w:type="dxa"/>
-              <w:right w:w="0" w:type="dxa"/>
-            </w:tcMar>
-            <w:vAlign w:val="center"/>
-          </w:tcPr>
-          <w:p>
-            <w:pPr>
-              <w:jc w:val="center"/>
-              <w:rPr>
-                <w:sz w:val="20"/>
-                <w:szCs w:val="20"/>
-              </w:rPr>
-            </w:pPr>
-            <w:r>
-              <w:rPr>
-                <w:sz w:val="20"/>
-                <w:szCs w:val="20"/>
-              </w:rPr>
-              <w:t>F</w:t>
-            </w:r>
-          </w:p>
-        </w:tc>
-        <w:tc>
-          <w:tcPr>
-            <w:tcW w:w="236" w:type="dxa"/>
-            <w:tcBorders>
-              <w:top w:val="single" w:sz="4" w:space="0" w:color="auto"/>
-              <w:left w:val="single" w:sz="4" w:space="0" w:color="auto"/>
-              <w:bottom w:val="single" w:sz="4" w:space="0" w:color="auto"/>
-              <w:right w:val="single" w:sz="4" w:space="0" w:color="auto"/>
-            </w:tcBorders>
-            <w:tcMar>
-              <w:left w:w="0" w:type="dxa"/>
-              <w:right w:w="0" w:type="dxa"/>
-            </w:tcMar>
-            <w:vAlign w:val="center"/>
-          </w:tcPr>
-          <w:p>
-            <w:pPr>
-              <w:jc w:val="center"/>
-              <w:rPr>
-                <w:sz w:val="20"/>
-                <w:szCs w:val="20"/>
-              </w:rPr>
-            </w:pPr>
-            <w:r>
-              <w:rPr>
-                <w:sz w:val="20"/>
-                <w:szCs w:val="20"/>
-              </w:rPr>
-              <w:t>F</w:t>
-            </w:r>
-          </w:p>
-        </w:tc>
-        <w:tc>
-          <w:tcPr>
-            <w:tcW w:w="236" w:type="dxa"/>
-            <w:tcBorders>
-              <w:top w:val="single" w:sz="4" w:space="0" w:color="auto"/>
-              <w:left w:val="single" w:sz="4" w:space="0" w:color="auto"/>
-              <w:bottom w:val="single" w:sz="4" w:space="0" w:color="auto"/>
-              <w:right w:val="single" w:sz="4" w:space="0" w:color="auto"/>
-            </w:tcBorders>
-            <w:tcMar>
-              <w:left w:w="0" w:type="dxa"/>
-              <w:right w:w="0" w:type="dxa"/>
-            </w:tcMar>
-            <w:vAlign w:val="center"/>
-          </w:tcPr>
-          <w:p>
-            <w:pPr>
-              <w:jc w:val="center"/>
-              <w:rPr>
-                <w:sz w:val="20"/>
-                <w:szCs w:val="20"/>
-              </w:rPr>
-            </w:pPr>
-            <w:r>
-              <w:rPr>
-                <w:sz w:val="20"/>
-                <w:szCs w:val="20"/>
-              </w:rPr>
-              <w:t>F</w:t>
-            </w:r>
-          </w:p>
-        </w:tc>
-        <w:tc>
-          <w:tcPr>
-            <w:tcW w:w="236" w:type="dxa"/>
-            <w:tcBorders>
-              <w:top w:val="single" w:sz="4" w:space="0" w:color="auto"/>
-              <w:left w:val="single" w:sz="4" w:space="0" w:color="auto"/>
               <w:bottom w:val="single" w:sz="4" w:space="0" w:color="auto"/>
               <w:right w:val="single" w:sz="12" w:space="0" w:color="auto"/>
             </w:tcBorders>
@@ -21721,7 +19943,7 @@
     <w:p/>
     <w:sectPr>
       <w:pgSz w:w="11906" w:h="16838"/>
-      <w:pgMar w:top="1418" w:right="284" w:bottom="1134" w:left="454" w:header="709" w:footer="709" w:gutter="0"/>
+      <w:pgMar w:top="1418" w:right="284" w:bottom="567" w:left="454" w:header="709" w:footer="709" w:gutter="0"/>
       <w:cols w:space="708"/>
       <w:docGrid w:linePitch="360"/>
     </w:sectPr>

</xml_diff>

<commit_message>
Absenzenliste-Templates: Nachnamen-Spalte 2mm verbreitert, Vornamen-Spalte 2mm verschmälert
</commit_message>
<xml_diff>
--- a/Listen-Templates/2014_2015/Semester_2/Absenzenliste-Template_2014_2015_2_Di.docx
+++ b/Listen-Templates/2014_2015/Semester_2/Absenzenliste-Template_2014_2015_2_Di.docx
@@ -97,7 +97,7 @@
     <w:tbl>
       <w:tblPr>
         <w:tblStyle w:val="Tabellengitternetz"/>
-        <w:tblW w:w="0" w:type="auto"/>
+        <w:tblW w:w="11351" w:type="dxa"/>
         <w:tblInd w:w="-142" w:type="dxa"/>
         <w:tblLayout w:type="fixed"/>
         <w:tblCellMar>
@@ -109,8 +109,8 @@
       <w:tblGrid>
         <w:gridCol w:w="342"/>
         <w:gridCol w:w="95"/>
-        <w:gridCol w:w="1418"/>
-        <w:gridCol w:w="1418"/>
+        <w:gridCol w:w="1548"/>
+        <w:gridCol w:w="1288"/>
         <w:gridCol w:w="907"/>
         <w:gridCol w:w="238"/>
         <w:gridCol w:w="238"/>
@@ -178,7 +178,7 @@
         </w:tc>
         <w:tc>
           <w:tcPr>
-            <w:tcW w:w="1418" w:type="dxa"/>
+            <w:tcW w:w="1548" w:type="dxa"/>
             <w:tcBorders>
               <w:top w:val="nil"/>
               <w:left w:val="nil"/>
@@ -191,7 +191,7 @@
         </w:tc>
         <w:tc>
           <w:tcPr>
-            <w:tcW w:w="1418" w:type="dxa"/>
+            <w:tcW w:w="1288" w:type="dxa"/>
             <w:tcBorders>
               <w:top w:val="nil"/>
               <w:left w:val="nil"/>
@@ -217,7 +217,7 @@
         </w:tc>
         <w:tc>
           <w:tcPr>
-            <w:tcW w:w="238" w:type="dxa"/>
+            <w:tcW w:w="1190" w:type="dxa"/>
             <w:gridSpan w:val="5"/>
             <w:tcBorders>
               <w:top w:val="nil"/>
@@ -248,7 +248,7 @@
         </w:tc>
         <w:tc>
           <w:tcPr>
-            <w:tcW w:w="238" w:type="dxa"/>
+            <w:tcW w:w="1211" w:type="dxa"/>
             <w:gridSpan w:val="5"/>
             <w:tcBorders>
               <w:top w:val="nil"/>
@@ -279,7 +279,7 @@
         </w:tc>
         <w:tc>
           <w:tcPr>
-            <w:tcW w:w="238" w:type="dxa"/>
+            <w:tcW w:w="1210" w:type="dxa"/>
             <w:gridSpan w:val="5"/>
             <w:tcBorders>
               <w:top w:val="nil"/>
@@ -310,7 +310,7 @@
         </w:tc>
         <w:tc>
           <w:tcPr>
-            <w:tcW w:w="238" w:type="dxa"/>
+            <w:tcW w:w="1163" w:type="dxa"/>
             <w:gridSpan w:val="5"/>
             <w:tcBorders>
               <w:top w:val="nil"/>
@@ -341,7 +341,7 @@
         </w:tc>
         <w:tc>
           <w:tcPr>
-            <w:tcW w:w="238" w:type="dxa"/>
+            <w:tcW w:w="1207" w:type="dxa"/>
             <w:gridSpan w:val="5"/>
             <w:tcBorders>
               <w:top w:val="nil"/>
@@ -372,7 +372,7 @@
         </w:tc>
         <w:tc>
           <w:tcPr>
-            <w:tcW w:w="238" w:type="dxa"/>
+            <w:tcW w:w="1190" w:type="dxa"/>
             <w:gridSpan w:val="5"/>
             <w:tcBorders>
               <w:top w:val="nil"/>
@@ -448,7 +448,7 @@
         </w:tc>
         <w:tc>
           <w:tcPr>
-            <w:tcW w:w="1418" w:type="dxa"/>
+            <w:tcW w:w="1548" w:type="dxa"/>
             <w:tcBorders>
               <w:top w:val="nil"/>
               <w:left w:val="nil"/>
@@ -475,7 +475,7 @@
         </w:tc>
         <w:tc>
           <w:tcPr>
-            <w:tcW w:w="1418" w:type="dxa"/>
+            <w:tcW w:w="1288" w:type="dxa"/>
             <w:tcBorders>
               <w:top w:val="nil"/>
               <w:left w:val="nil"/>
@@ -520,12 +520,21 @@
                 <w:szCs w:val="20"/>
               </w:rPr>
             </w:pPr>
-            <w:r>
-              <w:rPr>
-                <w:sz w:val="20"/>
-                <w:szCs w:val="20"/>
-              </w:rPr>
-              <w:t>Geb.Dat.</w:t>
+            <w:proofErr w:type="spellStart"/>
+            <w:r>
+              <w:rPr>
+                <w:sz w:val="20"/>
+                <w:szCs w:val="20"/>
+              </w:rPr>
+              <w:t>Geb.Dat</w:t>
+            </w:r>
+            <w:proofErr w:type="spellEnd"/>
+            <w:r>
+              <w:rPr>
+                <w:sz w:val="20"/>
+                <w:szCs w:val="20"/>
+              </w:rPr>
+              <w:t>.</w:t>
             </w:r>
           </w:p>
         </w:tc>
@@ -1588,7 +1597,7 @@
         </w:tc>
         <w:tc>
           <w:tcPr>
-            <w:tcW w:w="1418" w:type="dxa"/>
+            <w:tcW w:w="1548" w:type="dxa"/>
             <w:tcBorders>
               <w:top w:val="single" w:sz="4" w:space="0" w:color="auto"/>
               <w:left w:val="nil"/>
@@ -1615,7 +1624,7 @@
         </w:tc>
         <w:tc>
           <w:tcPr>
-            <w:tcW w:w="1418" w:type="dxa"/>
+            <w:tcW w:w="1288" w:type="dxa"/>
             <w:tcBorders>
               <w:top w:val="single" w:sz="4" w:space="0" w:color="auto"/>
               <w:left w:val="nil"/>
@@ -2414,7 +2423,7 @@
         </w:tc>
         <w:tc>
           <w:tcPr>
-            <w:tcW w:w="1418" w:type="dxa"/>
+            <w:tcW w:w="1548" w:type="dxa"/>
             <w:tcBorders>
               <w:left w:val="nil"/>
               <w:bottom w:val="single" w:sz="4" w:space="0" w:color="auto"/>
@@ -2440,7 +2449,7 @@
         </w:tc>
         <w:tc>
           <w:tcPr>
-            <w:tcW w:w="1418" w:type="dxa"/>
+            <w:tcW w:w="1288" w:type="dxa"/>
             <w:tcBorders>
               <w:left w:val="nil"/>
               <w:bottom w:val="single" w:sz="4" w:space="0" w:color="auto"/>
@@ -3235,7 +3244,7 @@
         </w:tc>
         <w:tc>
           <w:tcPr>
-            <w:tcW w:w="1418" w:type="dxa"/>
+            <w:tcW w:w="1548" w:type="dxa"/>
             <w:tcBorders>
               <w:left w:val="nil"/>
               <w:bottom w:val="single" w:sz="4" w:space="0" w:color="auto"/>
@@ -3261,7 +3270,7 @@
         </w:tc>
         <w:tc>
           <w:tcPr>
-            <w:tcW w:w="1418" w:type="dxa"/>
+            <w:tcW w:w="1288" w:type="dxa"/>
             <w:tcBorders>
               <w:left w:val="nil"/>
               <w:bottom w:val="single" w:sz="4" w:space="0" w:color="auto"/>
@@ -4056,7 +4065,7 @@
         </w:tc>
         <w:tc>
           <w:tcPr>
-            <w:tcW w:w="1418" w:type="dxa"/>
+            <w:tcW w:w="1548" w:type="dxa"/>
             <w:tcBorders>
               <w:left w:val="nil"/>
               <w:bottom w:val="single" w:sz="4" w:space="0" w:color="auto"/>
@@ -4082,7 +4091,7 @@
         </w:tc>
         <w:tc>
           <w:tcPr>
-            <w:tcW w:w="1418" w:type="dxa"/>
+            <w:tcW w:w="1288" w:type="dxa"/>
             <w:tcBorders>
               <w:left w:val="nil"/>
               <w:bottom w:val="single" w:sz="4" w:space="0" w:color="auto"/>
@@ -4877,7 +4886,7 @@
         </w:tc>
         <w:tc>
           <w:tcPr>
-            <w:tcW w:w="1418" w:type="dxa"/>
+            <w:tcW w:w="1548" w:type="dxa"/>
             <w:tcBorders>
               <w:left w:val="nil"/>
               <w:bottom w:val="single" w:sz="4" w:space="0" w:color="auto"/>
@@ -4903,7 +4912,7 @@
         </w:tc>
         <w:tc>
           <w:tcPr>
-            <w:tcW w:w="1418" w:type="dxa"/>
+            <w:tcW w:w="1288" w:type="dxa"/>
             <w:tcBorders>
               <w:left w:val="nil"/>
               <w:bottom w:val="single" w:sz="4" w:space="0" w:color="auto"/>
@@ -5698,7 +5707,7 @@
         </w:tc>
         <w:tc>
           <w:tcPr>
-            <w:tcW w:w="1418" w:type="dxa"/>
+            <w:tcW w:w="1548" w:type="dxa"/>
             <w:tcBorders>
               <w:left w:val="nil"/>
               <w:bottom w:val="single" w:sz="4" w:space="0" w:color="auto"/>
@@ -5724,7 +5733,7 @@
         </w:tc>
         <w:tc>
           <w:tcPr>
-            <w:tcW w:w="1418" w:type="dxa"/>
+            <w:tcW w:w="1288" w:type="dxa"/>
             <w:tcBorders>
               <w:left w:val="nil"/>
               <w:bottom w:val="single" w:sz="4" w:space="0" w:color="auto"/>
@@ -6519,7 +6528,7 @@
         </w:tc>
         <w:tc>
           <w:tcPr>
-            <w:tcW w:w="1418" w:type="dxa"/>
+            <w:tcW w:w="1548" w:type="dxa"/>
             <w:tcBorders>
               <w:left w:val="nil"/>
               <w:bottom w:val="single" w:sz="4" w:space="0" w:color="auto"/>
@@ -6545,7 +6554,7 @@
         </w:tc>
         <w:tc>
           <w:tcPr>
-            <w:tcW w:w="1418" w:type="dxa"/>
+            <w:tcW w:w="1288" w:type="dxa"/>
             <w:tcBorders>
               <w:left w:val="nil"/>
               <w:bottom w:val="single" w:sz="4" w:space="0" w:color="auto"/>
@@ -7340,7 +7349,7 @@
         </w:tc>
         <w:tc>
           <w:tcPr>
-            <w:tcW w:w="1418" w:type="dxa"/>
+            <w:tcW w:w="1548" w:type="dxa"/>
             <w:tcBorders>
               <w:left w:val="nil"/>
               <w:bottom w:val="single" w:sz="4" w:space="0" w:color="auto"/>
@@ -7366,7 +7375,7 @@
         </w:tc>
         <w:tc>
           <w:tcPr>
-            <w:tcW w:w="1418" w:type="dxa"/>
+            <w:tcW w:w="1288" w:type="dxa"/>
             <w:tcBorders>
               <w:left w:val="nil"/>
               <w:bottom w:val="single" w:sz="4" w:space="0" w:color="auto"/>
@@ -8161,7 +8170,7 @@
         </w:tc>
         <w:tc>
           <w:tcPr>
-            <w:tcW w:w="1418" w:type="dxa"/>
+            <w:tcW w:w="1548" w:type="dxa"/>
             <w:tcBorders>
               <w:left w:val="nil"/>
               <w:bottom w:val="single" w:sz="4" w:space="0" w:color="auto"/>
@@ -8187,7 +8196,7 @@
         </w:tc>
         <w:tc>
           <w:tcPr>
-            <w:tcW w:w="1418" w:type="dxa"/>
+            <w:tcW w:w="1288" w:type="dxa"/>
             <w:tcBorders>
               <w:left w:val="nil"/>
               <w:bottom w:val="single" w:sz="4" w:space="0" w:color="auto"/>
@@ -8982,7 +8991,7 @@
         </w:tc>
         <w:tc>
           <w:tcPr>
-            <w:tcW w:w="1418" w:type="dxa"/>
+            <w:tcW w:w="1548" w:type="dxa"/>
             <w:tcBorders>
               <w:left w:val="nil"/>
               <w:bottom w:val="single" w:sz="4" w:space="0" w:color="auto"/>
@@ -9008,7 +9017,7 @@
         </w:tc>
         <w:tc>
           <w:tcPr>
-            <w:tcW w:w="1418" w:type="dxa"/>
+            <w:tcW w:w="1288" w:type="dxa"/>
             <w:tcBorders>
               <w:left w:val="nil"/>
               <w:bottom w:val="single" w:sz="4" w:space="0" w:color="auto"/>
@@ -9803,7 +9812,7 @@
         </w:tc>
         <w:tc>
           <w:tcPr>
-            <w:tcW w:w="1418" w:type="dxa"/>
+            <w:tcW w:w="1548" w:type="dxa"/>
             <w:tcBorders>
               <w:left w:val="nil"/>
               <w:bottom w:val="single" w:sz="4" w:space="0" w:color="auto"/>
@@ -9829,7 +9838,7 @@
         </w:tc>
         <w:tc>
           <w:tcPr>
-            <w:tcW w:w="1418" w:type="dxa"/>
+            <w:tcW w:w="1288" w:type="dxa"/>
             <w:tcBorders>
               <w:left w:val="nil"/>
               <w:bottom w:val="single" w:sz="4" w:space="0" w:color="auto"/>
@@ -10624,7 +10633,7 @@
         </w:tc>
         <w:tc>
           <w:tcPr>
-            <w:tcW w:w="1418" w:type="dxa"/>
+            <w:tcW w:w="1548" w:type="dxa"/>
             <w:tcBorders>
               <w:left w:val="nil"/>
               <w:bottom w:val="single" w:sz="4" w:space="0" w:color="auto"/>
@@ -10650,7 +10659,7 @@
         </w:tc>
         <w:tc>
           <w:tcPr>
-            <w:tcW w:w="1418" w:type="dxa"/>
+            <w:tcW w:w="1288" w:type="dxa"/>
             <w:tcBorders>
               <w:left w:val="nil"/>
               <w:bottom w:val="single" w:sz="4" w:space="0" w:color="auto"/>
@@ -11445,7 +11454,7 @@
         </w:tc>
         <w:tc>
           <w:tcPr>
-            <w:tcW w:w="1418" w:type="dxa"/>
+            <w:tcW w:w="1548" w:type="dxa"/>
             <w:tcBorders>
               <w:left w:val="nil"/>
               <w:bottom w:val="single" w:sz="4" w:space="0" w:color="auto"/>
@@ -11471,7 +11480,7 @@
         </w:tc>
         <w:tc>
           <w:tcPr>
-            <w:tcW w:w="1418" w:type="dxa"/>
+            <w:tcW w:w="1288" w:type="dxa"/>
             <w:tcBorders>
               <w:left w:val="nil"/>
               <w:bottom w:val="single" w:sz="4" w:space="0" w:color="auto"/>
@@ -12266,7 +12275,7 @@
         </w:tc>
         <w:tc>
           <w:tcPr>
-            <w:tcW w:w="1418" w:type="dxa"/>
+            <w:tcW w:w="1548" w:type="dxa"/>
             <w:tcBorders>
               <w:left w:val="nil"/>
               <w:bottom w:val="single" w:sz="4" w:space="0" w:color="auto"/>
@@ -12292,7 +12301,7 @@
         </w:tc>
         <w:tc>
           <w:tcPr>
-            <w:tcW w:w="1418" w:type="dxa"/>
+            <w:tcW w:w="1288" w:type="dxa"/>
             <w:tcBorders>
               <w:left w:val="nil"/>
               <w:bottom w:val="single" w:sz="4" w:space="0" w:color="auto"/>
@@ -13087,7 +13096,7 @@
         </w:tc>
         <w:tc>
           <w:tcPr>
-            <w:tcW w:w="1418" w:type="dxa"/>
+            <w:tcW w:w="1548" w:type="dxa"/>
             <w:tcBorders>
               <w:left w:val="nil"/>
               <w:bottom w:val="single" w:sz="4" w:space="0" w:color="auto"/>
@@ -13113,7 +13122,7 @@
         </w:tc>
         <w:tc>
           <w:tcPr>
-            <w:tcW w:w="1418" w:type="dxa"/>
+            <w:tcW w:w="1288" w:type="dxa"/>
             <w:tcBorders>
               <w:left w:val="nil"/>
               <w:bottom w:val="single" w:sz="4" w:space="0" w:color="auto"/>
@@ -13908,7 +13917,7 @@
         </w:tc>
         <w:tc>
           <w:tcPr>
-            <w:tcW w:w="1418" w:type="dxa"/>
+            <w:tcW w:w="1548" w:type="dxa"/>
             <w:tcBorders>
               <w:left w:val="nil"/>
               <w:bottom w:val="single" w:sz="4" w:space="0" w:color="auto"/>
@@ -13934,7 +13943,7 @@
         </w:tc>
         <w:tc>
           <w:tcPr>
-            <w:tcW w:w="1418" w:type="dxa"/>
+            <w:tcW w:w="1288" w:type="dxa"/>
             <w:tcBorders>
               <w:left w:val="nil"/>
               <w:bottom w:val="single" w:sz="4" w:space="0" w:color="auto"/>
@@ -14729,7 +14738,7 @@
         </w:tc>
         <w:tc>
           <w:tcPr>
-            <w:tcW w:w="1418" w:type="dxa"/>
+            <w:tcW w:w="1548" w:type="dxa"/>
             <w:tcBorders>
               <w:left w:val="nil"/>
               <w:bottom w:val="single" w:sz="4" w:space="0" w:color="auto"/>
@@ -14755,7 +14764,7 @@
         </w:tc>
         <w:tc>
           <w:tcPr>
-            <w:tcW w:w="1418" w:type="dxa"/>
+            <w:tcW w:w="1288" w:type="dxa"/>
             <w:tcBorders>
               <w:left w:val="nil"/>
               <w:bottom w:val="single" w:sz="4" w:space="0" w:color="auto"/>
@@ -15550,7 +15559,7 @@
         </w:tc>
         <w:tc>
           <w:tcPr>
-            <w:tcW w:w="1418" w:type="dxa"/>
+            <w:tcW w:w="1548" w:type="dxa"/>
             <w:tcBorders>
               <w:left w:val="nil"/>
               <w:bottom w:val="single" w:sz="4" w:space="0" w:color="auto"/>
@@ -15576,7 +15585,7 @@
         </w:tc>
         <w:tc>
           <w:tcPr>
-            <w:tcW w:w="1418" w:type="dxa"/>
+            <w:tcW w:w="1288" w:type="dxa"/>
             <w:tcBorders>
               <w:left w:val="nil"/>
               <w:bottom w:val="single" w:sz="4" w:space="0" w:color="auto"/>
@@ -16371,7 +16380,7 @@
         </w:tc>
         <w:tc>
           <w:tcPr>
-            <w:tcW w:w="1418" w:type="dxa"/>
+            <w:tcW w:w="1548" w:type="dxa"/>
             <w:tcBorders>
               <w:left w:val="nil"/>
               <w:bottom w:val="single" w:sz="4" w:space="0" w:color="auto"/>
@@ -16397,7 +16406,7 @@
         </w:tc>
         <w:tc>
           <w:tcPr>
-            <w:tcW w:w="1418" w:type="dxa"/>
+            <w:tcW w:w="1288" w:type="dxa"/>
             <w:tcBorders>
               <w:left w:val="nil"/>
               <w:bottom w:val="single" w:sz="4" w:space="0" w:color="auto"/>
@@ -17192,7 +17201,7 @@
         </w:tc>
         <w:tc>
           <w:tcPr>
-            <w:tcW w:w="1418" w:type="dxa"/>
+            <w:tcW w:w="1548" w:type="dxa"/>
             <w:tcBorders>
               <w:left w:val="nil"/>
               <w:bottom w:val="single" w:sz="4" w:space="0" w:color="auto"/>
@@ -17218,7 +17227,7 @@
         </w:tc>
         <w:tc>
           <w:tcPr>
-            <w:tcW w:w="1418" w:type="dxa"/>
+            <w:tcW w:w="1288" w:type="dxa"/>
             <w:tcBorders>
               <w:left w:val="nil"/>
               <w:bottom w:val="single" w:sz="4" w:space="0" w:color="auto"/>
@@ -18013,7 +18022,7 @@
         </w:tc>
         <w:tc>
           <w:tcPr>
-            <w:tcW w:w="1418" w:type="dxa"/>
+            <w:tcW w:w="1548" w:type="dxa"/>
             <w:tcBorders>
               <w:left w:val="nil"/>
               <w:bottom w:val="single" w:sz="4" w:space="0" w:color="auto"/>
@@ -18039,7 +18048,7 @@
         </w:tc>
         <w:tc>
           <w:tcPr>
-            <w:tcW w:w="1418" w:type="dxa"/>
+            <w:tcW w:w="1288" w:type="dxa"/>
             <w:tcBorders>
               <w:left w:val="nil"/>
               <w:bottom w:val="single" w:sz="4" w:space="0" w:color="auto"/>
@@ -18834,7 +18843,7 @@
         </w:tc>
         <w:tc>
           <w:tcPr>
-            <w:tcW w:w="1418" w:type="dxa"/>
+            <w:tcW w:w="1548" w:type="dxa"/>
             <w:tcBorders>
               <w:left w:val="nil"/>
               <w:bottom w:val="single" w:sz="4" w:space="0" w:color="auto"/>
@@ -18860,7 +18869,7 @@
         </w:tc>
         <w:tc>
           <w:tcPr>
-            <w:tcW w:w="1418" w:type="dxa"/>
+            <w:tcW w:w="1288" w:type="dxa"/>
             <w:tcBorders>
               <w:left w:val="nil"/>
               <w:bottom w:val="single" w:sz="4" w:space="0" w:color="auto"/>
@@ -19655,7 +19664,7 @@
         </w:tc>
         <w:tc>
           <w:tcPr>
-            <w:tcW w:w="1418" w:type="dxa"/>
+            <w:tcW w:w="1548" w:type="dxa"/>
             <w:tcBorders>
               <w:left w:val="nil"/>
               <w:bottom w:val="single" w:sz="4" w:space="0" w:color="auto"/>
@@ -19681,7 +19690,7 @@
         </w:tc>
         <w:tc>
           <w:tcPr>
-            <w:tcW w:w="1418" w:type="dxa"/>
+            <w:tcW w:w="1288" w:type="dxa"/>
             <w:tcBorders>
               <w:left w:val="nil"/>
               <w:bottom w:val="single" w:sz="4" w:space="0" w:color="auto"/>

</xml_diff>